<commit_message>
Video 58, se rompio la app Blog, revisar
</commit_message>
<xml_diff>
--- a/resumen Django.docx
+++ b/resumen Django.docx
@@ -9,52 +9,12 @@
     </w:p>
     <w:p>
       <w:r>
-        <w:t xml:space="preserve">En el </w:t>
-      </w:r>
-      <w:proofErr w:type="spellStart"/>
-      <w:r>
-        <w:t>setting</w:t>
-      </w:r>
-      <w:proofErr w:type="spellEnd"/>
-      <w:r>
-        <w:t xml:space="preserve">, el </w:t>
-      </w:r>
-      <w:proofErr w:type="spellStart"/>
-      <w:r>
-        <w:t>debug</w:t>
-      </w:r>
-      <w:proofErr w:type="spellEnd"/>
-      <w:r>
-        <w:t xml:space="preserve">=True mientras trabajemos en local (modo desarrollo). Cuando </w:t>
-      </w:r>
-      <w:proofErr w:type="spellStart"/>
-      <w:r>
-        <w:t>querramos</w:t>
-      </w:r>
-      <w:proofErr w:type="spellEnd"/>
-      <w:r>
-        <w:t xml:space="preserve"> probar en el servidor, </w:t>
-      </w:r>
-      <w:proofErr w:type="spellStart"/>
-      <w:r>
-        <w:t>debug</w:t>
-      </w:r>
-      <w:proofErr w:type="spellEnd"/>
-      <w:r>
-        <w:t xml:space="preserve">=False. </w:t>
-      </w:r>
-    </w:p>
-    <w:p>
-      <w:r>
-        <w:t xml:space="preserve">Cuando nuestra BBDD tiene una imagen, la misma queda referenciada en cualquier lado. Para dar un orden, se puede generar una carpeta nueva (por convención llamada media) y dentro del </w:t>
-      </w:r>
-      <w:proofErr w:type="spellStart"/>
-      <w:r>
-        <w:t>setting</w:t>
-      </w:r>
-      <w:proofErr w:type="spellEnd"/>
-      <w:r>
-        <w:t xml:space="preserve"> del proyecto:</w:t>
+        <w:t xml:space="preserve">En el setting, el debug=True mientras trabajemos en local (modo desarrollo). Cuando querramos probar en el servidor, debug=False. </w:t>
+      </w:r>
+    </w:p>
+    <w:p>
+      <w:r>
+        <w:t>Cuando nuestra BBDD tiene una imagen, la misma queda referenciada en cualquier lado. Para dar un orden, se puede generar una carpeta nueva (por convención llamada media) y dentro del setting del proyecto:</w:t>
       </w:r>
     </w:p>
     <w:p>
@@ -69,15 +29,7 @@
     </w:p>
     <w:p>
       <w:r>
-        <w:t xml:space="preserve">Para ordenar las imágenes por apps, dentro del </w:t>
-      </w:r>
-      <w:proofErr w:type="spellStart"/>
-      <w:r>
-        <w:t>model</w:t>
-      </w:r>
-      <w:proofErr w:type="spellEnd"/>
-      <w:r>
-        <w:t>:</w:t>
+        <w:t>Para ordenar las imágenes por apps, dentro del model:</w:t>
       </w:r>
     </w:p>
     <w:p>
@@ -90,49 +42,7 @@
         <w:rPr>
           <w:lang w:val="en-US"/>
         </w:rPr>
-        <w:t>imagen=</w:t>
-      </w:r>
-      <w:proofErr w:type="spellStart"/>
-      <w:r>
-        <w:rPr>
-          <w:lang w:val="en-US"/>
-        </w:rPr>
-        <w:t>models.ImageField</w:t>
-      </w:r>
-      <w:proofErr w:type="spellEnd"/>
-      <w:r>
-        <w:rPr>
-          <w:lang w:val="en-US"/>
-        </w:rPr>
-        <w:t>(</w:t>
-      </w:r>
-      <w:proofErr w:type="spellStart"/>
-      <w:r>
-        <w:rPr>
-          <w:lang w:val="en-US"/>
-        </w:rPr>
-        <w:t>upload_to</w:t>
-      </w:r>
-      <w:proofErr w:type="spellEnd"/>
-      <w:r>
-        <w:rPr>
-          <w:lang w:val="en-US"/>
-        </w:rPr>
-        <w:t>='</w:t>
-      </w:r>
-      <w:proofErr w:type="spellStart"/>
-      <w:r>
-        <w:rPr>
-          <w:lang w:val="en-US"/>
-        </w:rPr>
-        <w:t>servicios</w:t>
-      </w:r>
-      <w:proofErr w:type="spellEnd"/>
-      <w:r>
-        <w:rPr>
-          <w:lang w:val="en-US"/>
-        </w:rPr>
-        <w:t>')</w:t>
+        <w:t>imagen=models.ImageField(upload_to='servicios')</w:t>
       </w:r>
     </w:p>
     <w:p>
@@ -140,15 +50,7 @@
         <w:t>Luego explica como agregar e</w:t>
       </w:r>
       <w:r>
-        <w:t xml:space="preserve">sas </w:t>
-      </w:r>
-      <w:proofErr w:type="spellStart"/>
-      <w:r>
-        <w:t>urls</w:t>
-      </w:r>
-      <w:proofErr w:type="spellEnd"/>
-      <w:r>
-        <w:t xml:space="preserve"> para poder ver las imágenes.</w:t>
+        <w:t>sas urls para poder ver las imágenes.</w:t>
       </w:r>
     </w:p>
     <w:p>
@@ -165,31 +67,7 @@
     </w:p>
     <w:p>
       <w:r>
-        <w:t xml:space="preserve">Vinculamos el </w:t>
-      </w:r>
-      <w:proofErr w:type="spellStart"/>
-      <w:r>
-        <w:t>models</w:t>
-      </w:r>
-      <w:proofErr w:type="spellEnd"/>
-      <w:r>
-        <w:t xml:space="preserve"> de la app servicios a la vista que contiene la función con el renderizado de servicio que </w:t>
-      </w:r>
-      <w:proofErr w:type="spellStart"/>
-      <w:r>
-        <w:t>esta</w:t>
-      </w:r>
-      <w:proofErr w:type="spellEnd"/>
-      <w:r>
-        <w:t xml:space="preserve"> en la app </w:t>
-      </w:r>
-      <w:proofErr w:type="spellStart"/>
-      <w:r>
-        <w:t>ProyectoWebApp</w:t>
-      </w:r>
-      <w:proofErr w:type="spellEnd"/>
-      <w:r>
-        <w:t>.</w:t>
+        <w:t>Vinculamos el models de la app servicios a la vista que contiene la función con el renderizado de servicio que esta en la app ProyectoWebApp.</w:t>
       </w:r>
     </w:p>
     <w:p>
@@ -199,23 +77,7 @@
         </w:rPr>
       </w:pPr>
       <w:r>
-        <w:t xml:space="preserve">Explica como meter la </w:t>
-      </w:r>
-      <w:proofErr w:type="spellStart"/>
-      <w:r>
-        <w:t>querySet</w:t>
-      </w:r>
-      <w:proofErr w:type="spellEnd"/>
-      <w:r>
-        <w:t xml:space="preserve"> que devuelve un método llamado </w:t>
-      </w:r>
-      <w:proofErr w:type="spellStart"/>
-      <w:r>
-        <w:t>object.all</w:t>
-      </w:r>
-      <w:proofErr w:type="spellEnd"/>
-      <w:r>
-        <w:t>() dentro de nuestra plantilla.</w:t>
+        <w:t>Explica como meter la querySet que devuelve un método llamado object.all() dentro de nuestra plantilla.</w:t>
       </w:r>
     </w:p>
     <w:p/>
@@ -226,23 +88,7 @@
     </w:p>
     <w:p>
       <w:r>
-        <w:t xml:space="preserve">En este video acomoda las vistas y </w:t>
-      </w:r>
-      <w:proofErr w:type="spellStart"/>
-      <w:r>
-        <w:t>templates</w:t>
-      </w:r>
-      <w:proofErr w:type="spellEnd"/>
-      <w:r>
-        <w:t xml:space="preserve"> de la app servicios dentro de la misma app (estaba todo en </w:t>
-      </w:r>
-      <w:proofErr w:type="spellStart"/>
-      <w:r>
-        <w:t>ProyectoWebApp</w:t>
-      </w:r>
-      <w:proofErr w:type="spellEnd"/>
-      <w:r>
-        <w:t>)</w:t>
+        <w:t>En este video acomoda las vistas y templates de la app servicios dentro de la misma app (estaba todo en ProyectoWebApp)</w:t>
       </w:r>
     </w:p>
     <w:p/>
@@ -253,15 +99,7 @@
     </w:p>
     <w:p>
       <w:r>
-        <w:t xml:space="preserve">Da estilo al </w:t>
-      </w:r>
-      <w:proofErr w:type="spellStart"/>
-      <w:r>
-        <w:t>template</w:t>
-      </w:r>
-      <w:proofErr w:type="spellEnd"/>
-      <w:r>
-        <w:t xml:space="preserve"> de servicios.</w:t>
+        <w:t>Da estilo al template de servicios.</w:t>
       </w:r>
     </w:p>
     <w:p>
@@ -271,15 +109,7 @@
     </w:p>
     <w:p>
       <w:r>
-        <w:t xml:space="preserve">Crea la app con la BBDD y el registro de esa app para el </w:t>
-      </w:r>
-      <w:proofErr w:type="spellStart"/>
-      <w:r>
-        <w:t>admin</w:t>
-      </w:r>
-      <w:proofErr w:type="spellEnd"/>
-      <w:r>
-        <w:t xml:space="preserve"> para el contenido de blog.</w:t>
+        <w:t>Crea la app con la BBDD y el registro de esa app para el admin para el contenido de blog.</w:t>
       </w:r>
     </w:p>
     <w:p>
@@ -289,21 +119,8 @@
     </w:p>
     <w:p>
       <w:r>
-        <w:t xml:space="preserve">Crea el </w:t>
-      </w:r>
-      <w:proofErr w:type="spellStart"/>
-      <w:r>
-        <w:t>template</w:t>
-      </w:r>
-      <w:proofErr w:type="spellEnd"/>
-      <w:r>
-        <w:t xml:space="preserve"> de post, genera nuevos post para probar la </w:t>
-      </w:r>
-      <w:proofErr w:type="spellStart"/>
-      <w:r>
-        <w:t>pag.</w:t>
-      </w:r>
-      <w:proofErr w:type="spellEnd"/>
+        <w:t>Crea el template de post, genera nuevos post para probar la pag.</w:t>
+      </w:r>
     </w:p>
     <w:p>
       <w:r>
@@ -312,15 +129,7 @@
     </w:p>
     <w:p>
       <w:r>
-        <w:t xml:space="preserve">Sobre el </w:t>
-      </w:r>
-      <w:proofErr w:type="spellStart"/>
-      <w:r>
-        <w:t>template</w:t>
-      </w:r>
-      <w:proofErr w:type="spellEnd"/>
-      <w:r>
-        <w:t xml:space="preserve"> de post, agregamos el usuario que postea, mostramos las categorías con bucles anidados.</w:t>
+        <w:t>Sobre el template de post, agregamos el usuario que postea, mostramos las categorías con bucles anidados.</w:t>
       </w:r>
     </w:p>
     <w:p/>
@@ -331,15 +140,7 @@
     </w:p>
     <w:p>
       <w:r>
-        <w:t xml:space="preserve">Configuramos los </w:t>
-      </w:r>
-      <w:proofErr w:type="spellStart"/>
-      <w:r>
-        <w:t>paths</w:t>
-      </w:r>
-      <w:proofErr w:type="spellEnd"/>
-      <w:r>
-        <w:t xml:space="preserve"> de los blog para que los relacione </w:t>
+        <w:t xml:space="preserve">Configuramos los paths de los blog para que los relacione </w:t>
       </w:r>
     </w:p>
     <w:p/>
@@ -355,39 +156,7 @@
         </w:rPr>
       </w:pPr>
       <w:r>
-        <w:t xml:space="preserve">Se </w:t>
-      </w:r>
-      <w:proofErr w:type="spellStart"/>
-      <w:r>
-        <w:t>linkea</w:t>
-      </w:r>
-      <w:proofErr w:type="spellEnd"/>
-      <w:r>
-        <w:t xml:space="preserve"> las categorías para que al hacer </w:t>
-      </w:r>
-      <w:proofErr w:type="spellStart"/>
-      <w:r>
-        <w:t>click</w:t>
-      </w:r>
-      <w:proofErr w:type="spellEnd"/>
-      <w:r>
-        <w:t xml:space="preserve"> dentro del blog, nos </w:t>
-      </w:r>
-      <w:proofErr w:type="spellStart"/>
-      <w:r>
-        <w:t>envie</w:t>
-      </w:r>
-      <w:proofErr w:type="spellEnd"/>
-      <w:r>
-        <w:t xml:space="preserve"> a la </w:t>
-      </w:r>
-      <w:proofErr w:type="spellStart"/>
-      <w:r>
-        <w:t>pagina</w:t>
-      </w:r>
-      <w:proofErr w:type="spellEnd"/>
-      <w:r>
-        <w:t xml:space="preserve"> que corresponde.</w:t>
+        <w:t>Se linkea las categorías para que al hacer click dentro del blog, nos envie a la pagina que corresponde.</w:t>
       </w:r>
     </w:p>
     <w:p>
@@ -419,39 +188,7 @@
     </w:p>
     <w:p>
       <w:r>
-        <w:t xml:space="preserve">Damos formato al formulario. Breve comentario de </w:t>
-      </w:r>
-      <w:proofErr w:type="spellStart"/>
-      <w:r>
-        <w:t>csrf_token</w:t>
-      </w:r>
-      <w:proofErr w:type="spellEnd"/>
-      <w:r>
-        <w:t xml:space="preserve"> (token de seguridad para formularios </w:t>
-      </w:r>
-      <w:proofErr w:type="spellStart"/>
-      <w:r>
-        <w:t>html</w:t>
-      </w:r>
-      <w:proofErr w:type="spellEnd"/>
-      <w:r>
-        <w:t xml:space="preserve"> para evitar que se </w:t>
-      </w:r>
-      <w:proofErr w:type="spellStart"/>
-      <w:r>
-        <w:t>envie</w:t>
-      </w:r>
-      <w:proofErr w:type="spellEnd"/>
-      <w:r>
-        <w:t xml:space="preserve"> </w:t>
-      </w:r>
-      <w:proofErr w:type="spellStart"/>
-      <w:r>
-        <w:t>info</w:t>
-      </w:r>
-      <w:proofErr w:type="spellEnd"/>
-      <w:r>
-        <w:t xml:space="preserve"> de otra web)</w:t>
+        <w:t>Damos formato al formulario. Breve comentario de csrf_token (token de seguridad para formularios html para evitar que se envie info de otra web)</w:t>
       </w:r>
     </w:p>
     <w:p>
@@ -466,21 +203,8 @@
         </w:rPr>
       </w:pPr>
       <w:r>
-        <w:t xml:space="preserve">Vemos que un método post guarda los valores en un diccionario. Eso lo podemos ver con un </w:t>
-      </w:r>
-      <w:proofErr w:type="spellStart"/>
-      <w:r>
-        <w:t>request.POST</w:t>
-      </w:r>
-      <w:proofErr w:type="spellEnd"/>
-      <w:r>
-        <w:t xml:space="preserve"> en el </w:t>
-      </w:r>
-      <w:proofErr w:type="spellStart"/>
-      <w:r>
-        <w:t>html</w:t>
-      </w:r>
-      <w:proofErr w:type="spellEnd"/>
+        <w:t>Vemos que un método post guarda los valores en un diccionario. Eso lo podemos ver con un request.POST en el html</w:t>
+      </w:r>
     </w:p>
     <w:p>
       <w:pPr>
@@ -504,15 +228,33 @@
     </w:p>
     <w:p>
       <w:r>
-        <w:t xml:space="preserve">Se arma la </w:t>
-      </w:r>
-      <w:proofErr w:type="spellStart"/>
-      <w:r>
-        <w:t>view</w:t>
-      </w:r>
-      <w:proofErr w:type="spellEnd"/>
-      <w:r>
-        <w:t xml:space="preserve"> para captar los datos enviado en el formulario.</w:t>
+        <w:t>Se arma la view para captar los datos enviado en el formulario.</w:t>
+      </w:r>
+    </w:p>
+    <w:p/>
+    <w:p>
+      <w:r>
+        <w:t>Video 54</w:t>
+      </w:r>
+    </w:p>
+    <w:p>
+      <w:r>
+        <w:t>Creamos las funciones que tendrá carro</w:t>
+      </w:r>
+    </w:p>
+    <w:p>
+      <w:r>
+        <w:t>Video 55</w:t>
+      </w:r>
+    </w:p>
+    <w:p>
+      <w:pPr>
+        <w:rPr>
+          <w:u w:val="single"/>
+        </w:rPr>
+      </w:pPr>
+      <w:r>
+        <w:t>Generamos variables globales en django que nos almacene los precios de los productos y esos valores persistan a lo largo de todo el proyecto (context processor)</w:t>
       </w:r>
     </w:p>
     <w:sectPr>

</xml_diff>